<commit_message>
Desarrollo de la automatizacion de backups del servidor
</commit_message>
<xml_diff>
--- a/PYxVanessa/Backups/automatizar_backups.docx
+++ b/PYxVanessa/Backups/automatizar_backups.docx
@@ -1618,30 +1618,14 @@
           <w:rFonts w:ascii="Century Gothic" w:hAnsi="Century Gothic"/>
           <w:bCs/>
         </w:rPr>
-        <w:t xml:space="preserve"> eliminando </w:t>
-      </w:r>
-      <w:proofErr w:type="spellStart"/>
-      <w:r>
-        <w:rPr>
-          <w:rFonts w:ascii="Century Gothic" w:hAnsi="Century Gothic"/>
-          <w:bCs/>
-        </w:rPr>
-        <w:t>backups</w:t>
-      </w:r>
-      <w:proofErr w:type="spellEnd"/>
-      <w:r>
-        <w:rPr>
-          <w:rFonts w:ascii="Century Gothic" w:hAnsi="Century Gothic"/>
-          <w:bCs/>
-        </w:rPr>
-        <w:t xml:space="preserve"> antiguos </w:t>
-      </w:r>
-      <w:r>
-        <w:rPr>
-          <w:rFonts w:ascii="Century Gothic" w:hAnsi="Century Gothic"/>
-          <w:bCs/>
-        </w:rPr>
-        <w:t xml:space="preserve">y que registre cada </w:t>
+        <w:t xml:space="preserve"> eliminando backups antiguos </w:t>
+      </w:r>
+      <w:r>
+        <w:rPr>
+          <w:rFonts w:ascii="Century Gothic" w:hAnsi="Century Gothic"/>
+          <w:bCs/>
+        </w:rPr>
+        <w:t xml:space="preserve">y que registre </w:t>
       </w:r>
       <w:r>
         <w:rPr>
@@ -1657,19 +1641,35 @@
         </w:rPr>
         <w:t>.</w:t>
       </w:r>
-      <w:r>
-        <w:rPr>
-          <w:rFonts w:ascii="Century Gothic" w:hAnsi="Century Gothic"/>
-          <w:bCs/>
-        </w:rPr>
-        <w:br/>
-      </w:r>
-      <w:r>
-        <w:rPr>
-          <w:rFonts w:ascii="Century Gothic" w:hAnsi="Century Gothic"/>
-          <w:bCs/>
-        </w:rPr>
-        <w:br/>
+    </w:p>
+    <w:p>
+      <w:pPr>
+        <w:rPr>
+          <w:rFonts w:ascii="Century Gothic" w:hAnsi="Century Gothic"/>
+          <w:bCs/>
+        </w:rPr>
+      </w:pPr>
+    </w:p>
+    <w:p>
+      <w:pPr>
+        <w:rPr>
+          <w:rFonts w:ascii="Century Gothic" w:hAnsi="Century Gothic"/>
+          <w:bCs/>
+        </w:rPr>
+      </w:pPr>
+      <w:r>
+        <w:rPr>
+          <w:rFonts w:ascii="Century Gothic" w:hAnsi="Century Gothic"/>
+          <w:bCs/>
+        </w:rPr>
+        <w:t>P</w:t>
+      </w:r>
+      <w:r>
+        <w:rPr>
+          <w:rFonts w:ascii="Century Gothic" w:hAnsi="Century Gothic"/>
+          <w:bCs/>
+        </w:rPr>
+        <w:t>ropósito real de este script</w:t>
       </w:r>
     </w:p>
     <w:p>
@@ -1702,6 +1702,28 @@
     </w:p>
     <w:p>
       <w:pPr>
+        <w:rPr>
+          <w:rFonts w:ascii="Century Gothic" w:hAnsi="Century Gothic"/>
+          <w:bCs/>
+        </w:rPr>
+      </w:pPr>
+      <w:r>
+        <w:rPr>
+          <w:rFonts w:ascii="Century Gothic" w:hAnsi="Century Gothic"/>
+          <w:bCs/>
+        </w:rPr>
+        <w:t>R</w:t>
+      </w:r>
+      <w:r>
+        <w:rPr>
+          <w:rFonts w:ascii="Century Gothic" w:hAnsi="Century Gothic"/>
+          <w:bCs/>
+        </w:rPr>
+        <w:t>iesgos podrían existir si se hace mal este proceso</w:t>
+      </w:r>
+    </w:p>
+    <w:p>
+      <w:pPr>
         <w:pStyle w:val="Prrafodelista"/>
         <w:numPr>
           <w:ilvl w:val="0"/>
@@ -1961,7 +1983,6 @@
         </w:rPr>
         <w:t xml:space="preserve"> </w:t>
       </w:r>
-      <w:proofErr w:type="spellStart"/>
       <w:r>
         <w:rPr>
           <w:rFonts w:ascii="Century Gothic" w:hAnsi="Century Gothic"/>
@@ -1976,7 +1997,6 @@
         </w:rPr>
         <w:t>p</w:t>
       </w:r>
-      <w:proofErr w:type="spellEnd"/>
       <w:r>
         <w:rPr>
           <w:rFonts w:ascii="Century Gothic" w:hAnsi="Century Gothic"/>
@@ -2107,16 +2127,8 @@
           <w:rFonts w:ascii="Century Gothic" w:hAnsi="Century Gothic"/>
           <w:bCs/>
         </w:rPr>
-        <w:t>e</w:t>
-      </w:r>
-      <w:r>
-        <w:rPr>
-          <w:rFonts w:ascii="Century Gothic" w:hAnsi="Century Gothic"/>
-          <w:bCs/>
-        </w:rPr>
-        <w:t xml:space="preserve">n el momento que se vaya a generar el </w:t>
-      </w:r>
-      <w:proofErr w:type="spellStart"/>
+        <w:t xml:space="preserve">en el momento que se vaya a generar el </w:t>
+      </w:r>
       <w:r>
         <w:rPr>
           <w:rFonts w:ascii="Century Gothic" w:hAnsi="Century Gothic"/>
@@ -2131,7 +2143,6 @@
         </w:rPr>
         <w:t>p</w:t>
       </w:r>
-      <w:proofErr w:type="spellEnd"/>
       <w:r>
         <w:rPr>
           <w:rFonts w:ascii="Century Gothic" w:hAnsi="Century Gothic"/>
@@ -2171,15 +2182,7 @@
           <w:rFonts w:ascii="Century Gothic" w:hAnsi="Century Gothic"/>
           <w:bCs/>
         </w:rPr>
-        <w:t xml:space="preserve">en el momento del </w:t>
-      </w:r>
-      <w:proofErr w:type="spellStart"/>
-      <w:r>
-        <w:rPr>
-          <w:rFonts w:ascii="Century Gothic" w:hAnsi="Century Gothic"/>
-          <w:bCs/>
-        </w:rPr>
-        <w:t>Backu</w:t>
+        <w:t>en el momento del Backu</w:t>
       </w:r>
       <w:r>
         <w:rPr>
@@ -2188,7 +2191,6 @@
         </w:rPr>
         <w:t>p</w:t>
       </w:r>
-      <w:proofErr w:type="spellEnd"/>
       <w:r>
         <w:rPr>
           <w:rFonts w:ascii="Century Gothic" w:hAnsi="Century Gothic"/>
@@ -2569,6 +2571,7 @@
           <w:rFonts w:ascii="Century Gothic" w:hAnsi="Century Gothic"/>
           <w:bCs/>
         </w:rPr>
+        <w:lastRenderedPageBreak/>
         <w:t xml:space="preserve">Validar </w:t>
       </w:r>
       <w:r>
@@ -2604,23 +2607,7 @@
           <w:rFonts w:ascii="Century Gothic" w:hAnsi="Century Gothic"/>
           <w:bCs/>
         </w:rPr>
-        <w:t xml:space="preserve"> para los </w:t>
-      </w:r>
-      <w:proofErr w:type="spellStart"/>
-      <w:r>
-        <w:rPr>
-          <w:rFonts w:ascii="Century Gothic" w:hAnsi="Century Gothic"/>
-          <w:bCs/>
-        </w:rPr>
-        <w:t>backups</w:t>
-      </w:r>
-      <w:proofErr w:type="spellEnd"/>
-      <w:r>
-        <w:rPr>
-          <w:rFonts w:ascii="Century Gothic" w:hAnsi="Century Gothic"/>
-          <w:bCs/>
-        </w:rPr>
-        <w:t xml:space="preserve"> </w:t>
+        <w:t xml:space="preserve"> para los backups </w:t>
       </w:r>
     </w:p>
     <w:p>
@@ -2647,23 +2634,7 @@
           <w:rFonts w:ascii="Century Gothic" w:hAnsi="Century Gothic"/>
           <w:bCs/>
         </w:rPr>
-        <w:t xml:space="preserve"> eliminando los </w:t>
-      </w:r>
-      <w:proofErr w:type="spellStart"/>
-      <w:r>
-        <w:rPr>
-          <w:rFonts w:ascii="Century Gothic" w:hAnsi="Century Gothic"/>
-          <w:bCs/>
-        </w:rPr>
-        <w:t>backups</w:t>
-      </w:r>
-      <w:proofErr w:type="spellEnd"/>
-      <w:r>
-        <w:rPr>
-          <w:rFonts w:ascii="Century Gothic" w:hAnsi="Century Gothic"/>
-          <w:bCs/>
-        </w:rPr>
-        <w:t xml:space="preserve"> más antiguos</w:t>
+        <w:t xml:space="preserve"> eliminando los backups más antiguos</w:t>
       </w:r>
       <w:r>
         <w:rPr>
@@ -2712,15 +2683,7 @@
           <w:rFonts w:ascii="Century Gothic" w:hAnsi="Century Gothic"/>
           <w:bCs/>
         </w:rPr>
-        <w:t xml:space="preserve"> </w:t>
-      </w:r>
-      <w:proofErr w:type="spellStart"/>
-      <w:r>
-        <w:rPr>
-          <w:rFonts w:ascii="Century Gothic" w:hAnsi="Century Gothic"/>
-          <w:bCs/>
-        </w:rPr>
-        <w:t>backup</w:t>
+        <w:t xml:space="preserve"> backup</w:t>
       </w:r>
       <w:r>
         <w:rPr>
@@ -2729,7 +2692,6 @@
         </w:rPr>
         <w:t>s</w:t>
       </w:r>
-      <w:proofErr w:type="spellEnd"/>
       <w:r>
         <w:rPr>
           <w:rFonts w:ascii="Century Gothic" w:hAnsi="Century Gothic"/>
@@ -2755,7 +2717,6 @@
           <w:rFonts w:ascii="Century Gothic" w:hAnsi="Century Gothic"/>
           <w:bCs/>
         </w:rPr>
-        <w:lastRenderedPageBreak/>
         <w:t>Procesar cada archivo:</w:t>
       </w:r>
       <w:r>
@@ -3066,21 +3027,7 @@
           <w:rFonts w:ascii="Century Gothic" w:hAnsi="Century Gothic"/>
           <w:bCs/>
         </w:rPr>
-        <w:t xml:space="preserve">El sistema consultará el espacio libre en la unidad de almacenamiento de </w:t>
-      </w:r>
-      <w:r>
-        <w:rPr>
-          <w:rFonts w:ascii="Century Gothic" w:hAnsi="Century Gothic"/>
-          <w:bCs/>
-        </w:rPr>
-        <w:t>D</w:t>
-      </w:r>
-      <w:r>
-        <w:rPr>
-          <w:rFonts w:ascii="Century Gothic" w:hAnsi="Century Gothic"/>
-          <w:bCs/>
-        </w:rPr>
-        <w:t>estino.</w:t>
+        <w:t>El sistema consultará el espacio libre en la unidad de almacenamiento de Destino.</w:t>
       </w:r>
       <w:r>
         <w:t xml:space="preserve"> </w:t>
@@ -3389,6 +3336,7 @@
         <w:rPr>
           <w:rFonts w:ascii="Century Gothic" w:hAnsi="Century Gothic"/>
           <w:bCs/>
+          <w:noProof/>
         </w:rPr>
         <w:drawing>
           <wp:inline distT="0" distB="0" distL="0" distR="0" wp14:anchorId="6133FEA7" wp14:editId="39C8B5A7">
@@ -3457,6 +3405,181 @@
         <w:t>Se buscarán entradas con el tipo ERROR o WARNING.</w:t>
       </w:r>
     </w:p>
+    <w:p>
+      <w:pPr>
+        <w:rPr>
+          <w:rFonts w:ascii="Century Gothic" w:hAnsi="Century Gothic"/>
+          <w:bCs/>
+        </w:rPr>
+      </w:pPr>
+    </w:p>
+    <w:p>
+      <w:pPr>
+        <w:rPr>
+          <w:rFonts w:ascii="Century Gothic" w:hAnsi="Century Gothic"/>
+          <w:bCs/>
+        </w:rPr>
+      </w:pPr>
+    </w:p>
+    <w:p>
+      <w:pPr>
+        <w:rPr>
+          <w:rFonts w:ascii="Century Gothic" w:hAnsi="Century Gothic"/>
+          <w:bCs/>
+        </w:rPr>
+      </w:pPr>
+    </w:p>
+    <w:p>
+      <w:pPr>
+        <w:rPr>
+          <w:rFonts w:ascii="Century Gothic" w:hAnsi="Century Gothic"/>
+          <w:bCs/>
+        </w:rPr>
+      </w:pPr>
+    </w:p>
+    <w:p>
+      <w:pPr>
+        <w:pStyle w:val="Prrafodelista"/>
+        <w:numPr>
+          <w:ilvl w:val="0"/>
+          <w:numId w:val="4"/>
+        </w:numPr>
+        <w:rPr>
+          <w:rFonts w:ascii="Century Gothic" w:hAnsi="Century Gothic"/>
+          <w:bCs/>
+        </w:rPr>
+      </w:pPr>
+      <w:r>
+        <w:rPr>
+          <w:rFonts w:ascii="Century Gothic" w:hAnsi="Century Gothic"/>
+          <w:bCs/>
+        </w:rPr>
+        <w:t>6️</w:t>
+      </w:r>
+      <w:r>
+        <w:rPr>
+          <w:rFonts w:ascii="Segoe UI Symbol" w:hAnsi="Segoe UI Symbol" w:cs="Segoe UI Symbol"/>
+          <w:bCs/>
+        </w:rPr>
+        <w:t>⃣</w:t>
+      </w:r>
+    </w:p>
+    <w:p>
+      <w:pPr>
+        <w:pStyle w:val="Prrafodelista"/>
+        <w:numPr>
+          <w:ilvl w:val="0"/>
+          <w:numId w:val="5"/>
+        </w:numPr>
+        <w:rPr>
+          <w:rFonts w:ascii="Century Gothic" w:hAnsi="Century Gothic"/>
+          <w:bCs/>
+        </w:rPr>
+      </w:pPr>
+      <w:r>
+        <w:rPr>
+          <w:rFonts w:ascii="Century Gothic" w:hAnsi="Century Gothic"/>
+          <w:bCs/>
+        </w:rPr>
+        <w:t xml:space="preserve">El archivo </w:t>
+      </w:r>
+      <w:r>
+        <w:rPr>
+          <w:rFonts w:ascii="Century Gothic" w:hAnsi="Century Gothic"/>
+          <w:bCs/>
+        </w:rPr>
+        <w:t>existe,</w:t>
+      </w:r>
+      <w:r>
+        <w:rPr>
+          <w:rFonts w:ascii="Century Gothic" w:hAnsi="Century Gothic"/>
+          <w:bCs/>
+        </w:rPr>
+        <w:t xml:space="preserve"> pero está siendo</w:t>
+      </w:r>
+      <w:r>
+        <w:rPr>
+          <w:rFonts w:ascii="Century Gothic" w:hAnsi="Century Gothic"/>
+          <w:bCs/>
+        </w:rPr>
+        <w:t xml:space="preserve"> ejecutado o </w:t>
+      </w:r>
+      <w:r>
+        <w:rPr>
+          <w:rFonts w:ascii="Century Gothic" w:hAnsi="Century Gothic"/>
+          <w:bCs/>
+        </w:rPr>
+        <w:t>editado aún.</w:t>
+      </w:r>
+    </w:p>
+    <w:p>
+      <w:pPr>
+        <w:pStyle w:val="Prrafodelista"/>
+        <w:numPr>
+          <w:ilvl w:val="0"/>
+          <w:numId w:val="5"/>
+        </w:numPr>
+        <w:rPr>
+          <w:rFonts w:ascii="Century Gothic" w:hAnsi="Century Gothic"/>
+          <w:bCs/>
+        </w:rPr>
+      </w:pPr>
+      <w:r>
+        <w:rPr>
+          <w:rFonts w:ascii="Century Gothic" w:hAnsi="Century Gothic"/>
+          <w:bCs/>
+        </w:rPr>
+        <w:t xml:space="preserve">El sistema inicia, pero al validar la carpeta de </w:t>
+      </w:r>
+      <w:r>
+        <w:rPr>
+          <w:rFonts w:ascii="Century Gothic" w:hAnsi="Century Gothic"/>
+          <w:bCs/>
+        </w:rPr>
+        <w:t>O</w:t>
+      </w:r>
+      <w:r>
+        <w:rPr>
+          <w:rFonts w:ascii="Century Gothic" w:hAnsi="Century Gothic"/>
+          <w:bCs/>
+        </w:rPr>
+        <w:t xml:space="preserve">rigen no encuentra </w:t>
+      </w:r>
+      <w:r>
+        <w:rPr>
+          <w:rFonts w:ascii="Century Gothic" w:hAnsi="Century Gothic"/>
+          <w:bCs/>
+        </w:rPr>
+        <w:t xml:space="preserve">ningún </w:t>
+      </w:r>
+      <w:r>
+        <w:rPr>
+          <w:rFonts w:ascii="Century Gothic" w:hAnsi="Century Gothic"/>
+          <w:bCs/>
+        </w:rPr>
+        <w:t>archivo .BAK.</w:t>
+      </w:r>
+    </w:p>
+    <w:p>
+      <w:pPr>
+        <w:pStyle w:val="Prrafodelista"/>
+        <w:numPr>
+          <w:ilvl w:val="0"/>
+          <w:numId w:val="5"/>
+        </w:numPr>
+        <w:rPr>
+          <w:rFonts w:ascii="Century Gothic" w:hAnsi="Century Gothic"/>
+          <w:bCs/>
+        </w:rPr>
+      </w:pPr>
+      <w:r>
+        <w:rPr>
+          <w:rFonts w:ascii="Century Gothic" w:hAnsi="Century Gothic"/>
+          <w:bCs/>
+        </w:rPr>
+        <w:t>El archivo existe, pero está vacío, lo que indica error.</w:t>
+      </w:r>
+    </w:p>
     <w:sectPr>
       <w:pgSz w:w="12240" w:h="15840"/>
       <w:pgMar w:top="720" w:right="720" w:bottom="720" w:left="720" w:header="708" w:footer="708" w:gutter="0"/>
@@ -4314,7 +4437,7 @@
         <w:rFonts w:ascii="Wingdings" w:hAnsi="Wingdings" w:hint="default"/>
       </w:rPr>
     </w:lvl>
-    <w:lvl w:ilvl="3" w:tplc="240A0001" w:tentative="1">
+    <w:lvl w:ilvl="3" w:tplc="240A0001">
       <w:start w:val="1"/>
       <w:numFmt w:val="bullet"/>
       <w:lvlText w:val=""/>
@@ -4326,7 +4449,7 @@
         <w:rFonts w:ascii="Symbol" w:hAnsi="Symbol" w:hint="default"/>
       </w:rPr>
     </w:lvl>
-    <w:lvl w:ilvl="4" w:tplc="240A0003" w:tentative="1">
+    <w:lvl w:ilvl="4" w:tplc="240A0003">
       <w:start w:val="1"/>
       <w:numFmt w:val="bullet"/>
       <w:lvlText w:val="o"/>
@@ -4338,7 +4461,7 @@
         <w:rFonts w:ascii="Courier New" w:hAnsi="Courier New" w:cs="Courier New" w:hint="default"/>
       </w:rPr>
     </w:lvl>
-    <w:lvl w:ilvl="5" w:tplc="240A0005" w:tentative="1">
+    <w:lvl w:ilvl="5" w:tplc="240A0005">
       <w:start w:val="1"/>
       <w:numFmt w:val="bullet"/>
       <w:lvlText w:val=""/>
@@ -4350,7 +4473,7 @@
         <w:rFonts w:ascii="Wingdings" w:hAnsi="Wingdings" w:hint="default"/>
       </w:rPr>
     </w:lvl>
-    <w:lvl w:ilvl="6" w:tplc="240A0001" w:tentative="1">
+    <w:lvl w:ilvl="6" w:tplc="240A0001">
       <w:start w:val="1"/>
       <w:numFmt w:val="bullet"/>
       <w:lvlText w:val=""/>
@@ -4390,7 +4513,7 @@
   <w:abstractNum w:abstractNumId="9" w15:restartNumberingAfterBreak="0">
     <w:nsid w:val="6B333EDA"/>
     <w:multiLevelType w:val="hybridMultilevel"/>
-    <w:tmpl w:val="B5167FA0"/>
+    <w:tmpl w:val="F20E8F4E"/>
     <w:lvl w:ilvl="0" w:tplc="240A0001">
       <w:start w:val="1"/>
       <w:numFmt w:val="bullet"/>

</xml_diff>